<commit_message>
Update Requisitos do Sistema.docx
</commit_message>
<xml_diff>
--- a/Requisitos do Sistema.docx
+++ b/Requisitos do Sistema.docx
@@ -4,78 +4,1174 @@
   <w:body>
     <w:p>
       <w:pPr>
-        <w:rPr>
-          <w:lang w:val="en-US"/>
-        </w:rPr>
-      </w:pPr>
+        <w:jc w:val="center"/>
+        <w:rPr>
+          <w:rFonts w:ascii="Tahoma" w:hAnsi="Tahoma" w:cs="Tahoma"/>
+        </w:rPr>
+      </w:pPr>
+      <w:r>
+        <w:rPr>
+          <w:rFonts w:ascii="Tahoma" w:hAnsi="Tahoma" w:cs="Tahoma"/>
+        </w:rPr>
+        <w:t>Documento de Requisitos de Software</w:t>
+      </w:r>
+    </w:p>
+    <w:p>
+      <w:pPr>
+        <w:jc w:val="center"/>
+        <w:rPr>
+          <w:rFonts w:ascii="Tahoma" w:hAnsi="Tahoma" w:cs="Tahoma"/>
+        </w:rPr>
+      </w:pPr>
+      <w:r>
+        <w:rPr>
+          <w:rFonts w:ascii="Tahoma" w:hAnsi="Tahoma" w:cs="Tahoma"/>
+        </w:rPr>
+        <w:t>Sistema de Gerenciamento de Projetos</w:t>
+      </w:r>
+    </w:p>
+    <w:p>
+      <w:pPr>
+        <w:rPr>
+          <w:rFonts w:ascii="Tahoma" w:hAnsi="Tahoma" w:cs="Tahoma"/>
+        </w:rPr>
+      </w:pPr>
+    </w:p>
+    <w:p>
+      <w:pPr>
+        <w:rPr>
+          <w:rFonts w:ascii="Tahoma" w:hAnsi="Tahoma" w:cs="Tahoma"/>
+        </w:rPr>
+      </w:pPr>
+      <w:r>
+        <w:rPr>
+          <w:rFonts w:ascii="Tahoma" w:hAnsi="Tahoma" w:cs="Tahoma"/>
+        </w:rPr>
+        <w:t>Versão: 1.0</w:t>
+      </w:r>
+    </w:p>
+    <w:p>
+      <w:pPr>
+        <w:rPr>
+          <w:rFonts w:ascii="Tahoma" w:hAnsi="Tahoma" w:cs="Tahoma"/>
+        </w:rPr>
+      </w:pPr>
+      <w:r>
+        <w:rPr>
+          <w:rFonts w:ascii="Tahoma" w:hAnsi="Tahoma" w:cs="Tahoma"/>
+        </w:rPr>
+        <w:t xml:space="preserve">Data: 5 de </w:t>
+      </w:r>
+      <w:proofErr w:type="gramStart"/>
+      <w:r>
+        <w:rPr>
+          <w:rFonts w:ascii="Tahoma" w:hAnsi="Tahoma" w:cs="Tahoma"/>
+        </w:rPr>
+        <w:t>Setembro</w:t>
+      </w:r>
+      <w:proofErr w:type="gramEnd"/>
+      <w:r>
+        <w:rPr>
+          <w:rFonts w:ascii="Tahoma" w:hAnsi="Tahoma" w:cs="Tahoma"/>
+        </w:rPr>
+        <w:t xml:space="preserve"> de 2025</w:t>
+      </w:r>
+    </w:p>
+    <w:p>
+      <w:pPr>
+        <w:rPr>
+          <w:rFonts w:ascii="Tahoma" w:hAnsi="Tahoma" w:cs="Tahoma"/>
+        </w:rPr>
+      </w:pPr>
+    </w:p>
+    <w:p>
+      <w:pPr>
+        <w:rPr>
+          <w:rFonts w:ascii="Tahoma" w:hAnsi="Tahoma" w:cs="Tahoma"/>
+        </w:rPr>
+      </w:pPr>
+      <w:r>
+        <w:rPr>
+          <w:rFonts w:ascii="Tahoma" w:hAnsi="Tahoma" w:cs="Tahoma"/>
+        </w:rPr>
+        <w:t>1. Introdução</w:t>
+      </w:r>
+    </w:p>
+    <w:p>
+      <w:pPr>
+        <w:rPr>
+          <w:rFonts w:ascii="Tahoma" w:hAnsi="Tahoma" w:cs="Tahoma"/>
+        </w:rPr>
+      </w:pPr>
+    </w:p>
+    <w:p>
+      <w:pPr>
+        <w:rPr>
+          <w:rFonts w:ascii="Tahoma" w:hAnsi="Tahoma" w:cs="Tahoma"/>
+        </w:rPr>
+      </w:pPr>
+      <w:r>
+        <w:rPr>
+          <w:rFonts w:ascii="Tahoma" w:hAnsi="Tahoma" w:cs="Tahoma"/>
+        </w:rPr>
+        <w:t>1.1. Objetivo do Documento</w:t>
+      </w:r>
+    </w:p>
+    <w:p>
+      <w:pPr>
+        <w:rPr>
+          <w:rFonts w:ascii="Tahoma" w:hAnsi="Tahoma" w:cs="Tahoma"/>
+        </w:rPr>
+      </w:pPr>
+      <w:r>
+        <w:rPr>
+          <w:rFonts w:ascii="Tahoma" w:hAnsi="Tahoma" w:cs="Tahoma"/>
+        </w:rPr>
+        <w:t xml:space="preserve">Este documento especifica os requisitos funcionais e não-funcionais para o Sistema de Gerenciamento de Projetos (SGP). O objetivo é fornecer uma base clara para as equipes de design, desenvolvimento e testes, garantindo que o </w:t>
+      </w:r>
+      <w:proofErr w:type="gramStart"/>
+      <w:r>
+        <w:rPr>
+          <w:rFonts w:ascii="Tahoma" w:hAnsi="Tahoma" w:cs="Tahoma"/>
+        </w:rPr>
+        <w:t>produto final</w:t>
+      </w:r>
+      <w:proofErr w:type="gramEnd"/>
+      <w:r>
+        <w:rPr>
+          <w:rFonts w:ascii="Tahoma" w:hAnsi="Tahoma" w:cs="Tahoma"/>
+        </w:rPr>
+        <w:t xml:space="preserve"> atenda às necessidades definidas.</w:t>
+      </w:r>
+    </w:p>
+    <w:p>
+      <w:pPr>
+        <w:rPr>
+          <w:rFonts w:ascii="Tahoma" w:hAnsi="Tahoma" w:cs="Tahoma"/>
+        </w:rPr>
+      </w:pPr>
+    </w:p>
+    <w:p>
+      <w:pPr>
+        <w:rPr>
+          <w:rFonts w:ascii="Tahoma" w:hAnsi="Tahoma" w:cs="Tahoma"/>
+        </w:rPr>
+      </w:pPr>
+      <w:r>
+        <w:rPr>
+          <w:rFonts w:ascii="Tahoma" w:hAnsi="Tahoma" w:cs="Tahoma"/>
+        </w:rPr>
+        <w:t>1.2. Escopo do Projeto</w:t>
+      </w:r>
+    </w:p>
+    <w:p>
+      <w:pPr>
+        <w:rPr>
+          <w:rFonts w:ascii="Tahoma" w:hAnsi="Tahoma" w:cs="Tahoma"/>
+        </w:rPr>
+      </w:pPr>
+      <w:r>
+        <w:rPr>
+          <w:rFonts w:ascii="Tahoma" w:hAnsi="Tahoma" w:cs="Tahoma"/>
+        </w:rPr>
+        <w:t xml:space="preserve">O SGP será uma aplicação </w:t>
+      </w:r>
+      <w:r>
+        <w:rPr>
+          <w:rFonts w:ascii="Tahoma" w:hAnsi="Tahoma" w:cs="Tahoma"/>
+        </w:rPr>
+        <w:t>em Java</w:t>
+      </w:r>
+      <w:r>
+        <w:rPr>
+          <w:rFonts w:ascii="Tahoma" w:hAnsi="Tahoma" w:cs="Tahoma"/>
+        </w:rPr>
+        <w:t xml:space="preserve"> projetada para facilitar o planejamento, execução e monitoramento de projetos. O sistema permitirá o cadastro de usuários com diferentes níveis de permissão, a criação e gestão de projetos</w:t>
+      </w:r>
+      <w:r>
+        <w:rPr>
+          <w:rFonts w:ascii="Tahoma" w:hAnsi="Tahoma" w:cs="Tahoma"/>
+        </w:rPr>
+        <w:t xml:space="preserve"> com a definição de </w:t>
+      </w:r>
+      <w:r>
+        <w:rPr>
+          <w:rFonts w:ascii="Tahoma" w:hAnsi="Tahoma" w:cs="Tahoma"/>
+        </w:rPr>
+        <w:t>equipes, atribuição de tarefas e a geração de relatórios de desempenho.</w:t>
+      </w:r>
+    </w:p>
+    <w:p>
+      <w:pPr>
+        <w:rPr>
+          <w:rFonts w:ascii="Tahoma" w:hAnsi="Tahoma" w:cs="Tahoma"/>
+        </w:rPr>
+      </w:pPr>
+    </w:p>
+    <w:p>
+      <w:pPr>
+        <w:rPr>
+          <w:rFonts w:ascii="Tahoma" w:hAnsi="Tahoma" w:cs="Tahoma"/>
+        </w:rPr>
+      </w:pPr>
+      <w:r>
+        <w:rPr>
+          <w:rFonts w:ascii="Tahoma" w:hAnsi="Tahoma" w:cs="Tahoma"/>
+        </w:rPr>
+        <w:t>1.3. Público-Alvo</w:t>
+      </w:r>
+    </w:p>
+    <w:p>
+      <w:pPr>
+        <w:rPr>
+          <w:rFonts w:ascii="Tahoma" w:hAnsi="Tahoma" w:cs="Tahoma"/>
+        </w:rPr>
+      </w:pPr>
+      <w:r>
+        <w:rPr>
+          <w:rFonts w:ascii="Tahoma" w:hAnsi="Tahoma" w:cs="Tahoma"/>
+        </w:rPr>
+        <w:t>O sistema é destinado a três perfis de usuários principais:</w:t>
+      </w:r>
+    </w:p>
+    <w:p>
+      <w:pPr>
+        <w:rPr>
+          <w:rFonts w:ascii="Tahoma" w:hAnsi="Tahoma" w:cs="Tahoma"/>
+        </w:rPr>
+      </w:pPr>
+      <w:r>
+        <w:rPr>
+          <w:rFonts w:ascii="Tahoma" w:hAnsi="Tahoma" w:cs="Tahoma"/>
+        </w:rPr>
+        <w:t>- Administradores: Responsáveis pela gestão geral do sistema e dos usuários.</w:t>
+      </w:r>
+    </w:p>
+    <w:p>
+      <w:pPr>
+        <w:rPr>
+          <w:rFonts w:ascii="Tahoma" w:hAnsi="Tahoma" w:cs="Tahoma"/>
+        </w:rPr>
+      </w:pPr>
+      <w:r>
+        <w:rPr>
+          <w:rFonts w:ascii="Tahoma" w:hAnsi="Tahoma" w:cs="Tahoma"/>
+        </w:rPr>
+        <w:t>- Gerentes: Responsáveis pelo planejamento e supervisão de projetos específicos.</w:t>
+      </w:r>
+    </w:p>
+    <w:p>
+      <w:pPr>
+        <w:rPr>
+          <w:rFonts w:ascii="Tahoma" w:hAnsi="Tahoma" w:cs="Tahoma"/>
+        </w:rPr>
+      </w:pPr>
+      <w:r>
+        <w:rPr>
+          <w:rFonts w:ascii="Tahoma" w:hAnsi="Tahoma" w:cs="Tahoma"/>
+        </w:rPr>
+        <w:t>- Colaboradores: Membros de equipes que executam as tarefas designadas.</w:t>
+      </w:r>
+    </w:p>
+    <w:p>
+      <w:pPr>
+        <w:rPr>
+          <w:rFonts w:ascii="Tahoma" w:hAnsi="Tahoma" w:cs="Tahoma"/>
+        </w:rPr>
+      </w:pPr>
+    </w:p>
+    <w:p>
+      <w:pPr>
+        <w:rPr>
+          <w:rFonts w:ascii="Tahoma" w:hAnsi="Tahoma" w:cs="Tahoma"/>
+        </w:rPr>
+      </w:pPr>
+      <w:r>
+        <w:rPr>
+          <w:rFonts w:ascii="Tahoma" w:hAnsi="Tahoma" w:cs="Tahoma"/>
+        </w:rPr>
+        <w:br w:type="page"/>
+      </w:r>
+    </w:p>
+    <w:p>
+      <w:pPr>
+        <w:rPr>
+          <w:rFonts w:ascii="Tahoma" w:hAnsi="Tahoma" w:cs="Tahoma"/>
+        </w:rPr>
+      </w:pPr>
+      <w:r>
+        <w:rPr>
+          <w:rFonts w:ascii="Tahoma" w:hAnsi="Tahoma" w:cs="Tahoma"/>
+        </w:rPr>
+        <w:lastRenderedPageBreak/>
+        <w:t>2. Requisitos Funcionais (RF)</w:t>
+      </w:r>
+    </w:p>
+    <w:p>
+      <w:pPr>
+        <w:rPr>
+          <w:rFonts w:ascii="Tahoma" w:hAnsi="Tahoma" w:cs="Tahoma"/>
+        </w:rPr>
+      </w:pPr>
+    </w:p>
+    <w:p>
+      <w:pPr>
+        <w:rPr>
+          <w:rFonts w:ascii="Tahoma" w:hAnsi="Tahoma" w:cs="Tahoma"/>
+        </w:rPr>
+      </w:pPr>
+      <w:r>
+        <w:rPr>
+          <w:rFonts w:ascii="Tahoma" w:hAnsi="Tahoma" w:cs="Tahoma"/>
+        </w:rPr>
+        <w:t>2.1. Gestão de Usuários e Autenticação</w:t>
+      </w:r>
+    </w:p>
+    <w:p>
+      <w:pPr>
+        <w:rPr>
+          <w:rFonts w:ascii="Tahoma" w:hAnsi="Tahoma" w:cs="Tahoma"/>
+        </w:rPr>
+      </w:pPr>
+      <w:r>
+        <w:rPr>
+          <w:rFonts w:ascii="Tahoma" w:hAnsi="Tahoma" w:cs="Tahoma"/>
+        </w:rPr>
+        <w:t>RF-001: Cadastro de Usuário</w:t>
+      </w:r>
+    </w:p>
+    <w:p>
+      <w:pPr>
+        <w:rPr>
+          <w:rFonts w:ascii="Tahoma" w:hAnsi="Tahoma" w:cs="Tahoma"/>
+        </w:rPr>
+      </w:pPr>
+      <w:r>
+        <w:rPr>
+          <w:rFonts w:ascii="Tahoma" w:hAnsi="Tahoma" w:cs="Tahoma"/>
+        </w:rPr>
+        <w:t xml:space="preserve">O sistema deve permitir o cadastro de novos usuários. Os campos obrigatórios são: Nome completo, CPF, e-mail, cargo, </w:t>
+      </w:r>
+      <w:r>
+        <w:rPr>
+          <w:rFonts w:ascii="Tahoma" w:hAnsi="Tahoma" w:cs="Tahoma"/>
+        </w:rPr>
+        <w:t xml:space="preserve">perfil do usuário, </w:t>
+      </w:r>
+      <w:r>
+        <w:rPr>
+          <w:rFonts w:ascii="Tahoma" w:hAnsi="Tahoma" w:cs="Tahoma"/>
+        </w:rPr>
+        <w:t>login e senha. O sistema deve validar que os campos CPF, e-mail e login sejam únicos.</w:t>
+      </w:r>
+    </w:p>
+    <w:p>
+      <w:pPr>
+        <w:rPr>
+          <w:rFonts w:ascii="Tahoma" w:hAnsi="Tahoma" w:cs="Tahoma"/>
+        </w:rPr>
+      </w:pPr>
+    </w:p>
+    <w:p>
+      <w:pPr>
+        <w:rPr>
+          <w:rFonts w:ascii="Tahoma" w:hAnsi="Tahoma" w:cs="Tahoma"/>
+        </w:rPr>
+      </w:pPr>
+      <w:r>
+        <w:rPr>
+          <w:rFonts w:ascii="Tahoma" w:hAnsi="Tahoma" w:cs="Tahoma"/>
+        </w:rPr>
+        <w:t>RF-00</w:t>
+      </w:r>
+      <w:r>
+        <w:rPr>
+          <w:rFonts w:ascii="Tahoma" w:hAnsi="Tahoma" w:cs="Tahoma"/>
+        </w:rPr>
+        <w:t>2</w:t>
+      </w:r>
+      <w:r>
+        <w:rPr>
+          <w:rFonts w:ascii="Tahoma" w:hAnsi="Tahoma" w:cs="Tahoma"/>
+        </w:rPr>
+        <w:t>: Autenticação de Usuário</w:t>
+      </w:r>
+    </w:p>
+    <w:p>
+      <w:pPr>
+        <w:rPr>
+          <w:rFonts w:ascii="Tahoma" w:hAnsi="Tahoma" w:cs="Tahoma"/>
+        </w:rPr>
+      </w:pPr>
+      <w:r>
+        <w:rPr>
+          <w:rFonts w:ascii="Tahoma" w:hAnsi="Tahoma" w:cs="Tahoma"/>
+        </w:rPr>
+        <w:t>O sistema deve possuir uma tela de login para autenticação. A validação de login e senha deve ser feita consultando as credenciais armazenadas no banco de dados.</w:t>
+      </w:r>
+    </w:p>
+    <w:p>
+      <w:pPr>
+        <w:rPr>
+          <w:rFonts w:ascii="Tahoma" w:hAnsi="Tahoma" w:cs="Tahoma"/>
+        </w:rPr>
+      </w:pPr>
+    </w:p>
+    <w:p>
+      <w:pPr>
+        <w:rPr>
+          <w:rFonts w:ascii="Tahoma" w:hAnsi="Tahoma" w:cs="Tahoma"/>
+        </w:rPr>
+      </w:pPr>
+      <w:r>
+        <w:rPr>
+          <w:rFonts w:ascii="Tahoma" w:hAnsi="Tahoma" w:cs="Tahoma"/>
+        </w:rPr>
+        <w:t>2.2. Gestão de Projetos</w:t>
+      </w:r>
+    </w:p>
+    <w:p>
+      <w:pPr>
+        <w:rPr>
+          <w:rFonts w:ascii="Tahoma" w:hAnsi="Tahoma" w:cs="Tahoma"/>
+        </w:rPr>
+      </w:pPr>
+      <w:r>
+        <w:rPr>
+          <w:rFonts w:ascii="Tahoma" w:hAnsi="Tahoma" w:cs="Tahoma"/>
+        </w:rPr>
+        <w:t>RF-00</w:t>
+      </w:r>
+      <w:r>
+        <w:rPr>
+          <w:rFonts w:ascii="Tahoma" w:hAnsi="Tahoma" w:cs="Tahoma"/>
+        </w:rPr>
+        <w:t>3</w:t>
+      </w:r>
+      <w:r>
+        <w:rPr>
+          <w:rFonts w:ascii="Tahoma" w:hAnsi="Tahoma" w:cs="Tahoma"/>
+        </w:rPr>
+        <w:t>: Cadastro de Projeto</w:t>
+      </w:r>
+    </w:p>
+    <w:p>
+      <w:pPr>
+        <w:rPr>
+          <w:rFonts w:ascii="Tahoma" w:hAnsi="Tahoma" w:cs="Tahoma"/>
+        </w:rPr>
+      </w:pPr>
+      <w:r>
+        <w:rPr>
+          <w:rFonts w:ascii="Tahoma" w:hAnsi="Tahoma" w:cs="Tahoma"/>
+        </w:rPr>
+        <w:t>O sistema deve permitir que usuários autorizados (Gerentes, Administradores) cadastrem novos projetos. Os campos obrigatórios são: Nome do projeto, descrição, data de início e data de término prevista. Todo novo projeto deve ter um status inicial, como PLANEJADO.</w:t>
+      </w:r>
+    </w:p>
+    <w:p>
+      <w:pPr>
+        <w:rPr>
+          <w:rFonts w:ascii="Tahoma" w:hAnsi="Tahoma" w:cs="Tahoma"/>
+        </w:rPr>
+      </w:pPr>
+    </w:p>
+    <w:p>
+      <w:pPr>
+        <w:rPr>
+          <w:rFonts w:ascii="Tahoma" w:hAnsi="Tahoma" w:cs="Tahoma"/>
+        </w:rPr>
+      </w:pPr>
+      <w:r>
+        <w:rPr>
+          <w:rFonts w:ascii="Tahoma" w:hAnsi="Tahoma" w:cs="Tahoma"/>
+        </w:rPr>
+        <w:t>RF-00</w:t>
+      </w:r>
+      <w:r>
+        <w:rPr>
+          <w:rFonts w:ascii="Tahoma" w:hAnsi="Tahoma" w:cs="Tahoma"/>
+        </w:rPr>
+        <w:t>4</w:t>
+      </w:r>
+      <w:r>
+        <w:rPr>
+          <w:rFonts w:ascii="Tahoma" w:hAnsi="Tahoma" w:cs="Tahoma"/>
+        </w:rPr>
+        <w:t>: Status do Projeto</w:t>
+      </w:r>
+    </w:p>
+    <w:p>
+      <w:pPr>
+        <w:rPr>
+          <w:rFonts w:ascii="Tahoma" w:hAnsi="Tahoma" w:cs="Tahoma"/>
+        </w:rPr>
+      </w:pPr>
+      <w:r>
+        <w:rPr>
+          <w:rFonts w:ascii="Tahoma" w:hAnsi="Tahoma" w:cs="Tahoma"/>
+        </w:rPr>
+        <w:t>O status de um projeto deve poder ser alterado entre os seguintes valores: PLANEJADO, EM ANDAMENTO, CONCLUÍDO, CANCELADO.</w:t>
+      </w:r>
+    </w:p>
+    <w:p>
+      <w:pPr>
+        <w:rPr>
+          <w:rFonts w:ascii="Tahoma" w:hAnsi="Tahoma" w:cs="Tahoma"/>
+        </w:rPr>
+      </w:pPr>
+    </w:p>
+    <w:p>
+      <w:pPr>
+        <w:rPr>
+          <w:rFonts w:ascii="Tahoma" w:hAnsi="Tahoma" w:cs="Tahoma"/>
+        </w:rPr>
+      </w:pPr>
+      <w:r>
+        <w:rPr>
+          <w:rFonts w:ascii="Tahoma" w:hAnsi="Tahoma" w:cs="Tahoma"/>
+        </w:rPr>
+        <w:t>RF-00</w:t>
+      </w:r>
+      <w:r>
+        <w:rPr>
+          <w:rFonts w:ascii="Tahoma" w:hAnsi="Tahoma" w:cs="Tahoma"/>
+        </w:rPr>
+        <w:t>5</w:t>
+      </w:r>
+      <w:r>
+        <w:rPr>
+          <w:rFonts w:ascii="Tahoma" w:hAnsi="Tahoma" w:cs="Tahoma"/>
+        </w:rPr>
+        <w:t>: Gerente de Projeto</w:t>
+      </w:r>
+    </w:p>
+    <w:p>
+      <w:pPr>
+        <w:rPr>
+          <w:rFonts w:ascii="Tahoma" w:hAnsi="Tahoma" w:cs="Tahoma"/>
+        </w:rPr>
+      </w:pPr>
+      <w:r>
+        <w:rPr>
+          <w:rFonts w:ascii="Tahoma" w:hAnsi="Tahoma" w:cs="Tahoma"/>
+        </w:rPr>
+        <w:t>Cada projeto deve ter um e somente um gerente responsável (um usuário com perfil GERENTE).</w:t>
+      </w:r>
+    </w:p>
+    <w:p>
+      <w:pPr>
+        <w:rPr>
+          <w:rFonts w:ascii="Tahoma" w:hAnsi="Tahoma" w:cs="Tahoma"/>
+        </w:rPr>
+      </w:pPr>
+    </w:p>
+    <w:p>
+      <w:pPr>
+        <w:rPr>
+          <w:rFonts w:ascii="Tahoma" w:hAnsi="Tahoma" w:cs="Tahoma"/>
+        </w:rPr>
+      </w:pPr>
+      <w:r>
+        <w:rPr>
+          <w:rFonts w:ascii="Tahoma" w:hAnsi="Tahoma" w:cs="Tahoma"/>
+        </w:rPr>
+        <w:t>RF-00</w:t>
+      </w:r>
+      <w:r>
+        <w:rPr>
+          <w:rFonts w:ascii="Tahoma" w:hAnsi="Tahoma" w:cs="Tahoma"/>
+        </w:rPr>
+        <w:t>6</w:t>
+      </w:r>
+      <w:r>
+        <w:rPr>
+          <w:rFonts w:ascii="Tahoma" w:hAnsi="Tahoma" w:cs="Tahoma"/>
+        </w:rPr>
+        <w:t>: Vínculo de Membros</w:t>
+      </w:r>
+    </w:p>
+    <w:p>
+      <w:pPr>
+        <w:rPr>
+          <w:rFonts w:ascii="Tahoma" w:hAnsi="Tahoma" w:cs="Tahoma"/>
+        </w:rPr>
+      </w:pPr>
+      <w:r>
+        <w:rPr>
+          <w:rFonts w:ascii="Tahoma" w:hAnsi="Tahoma" w:cs="Tahoma"/>
+        </w:rPr>
+        <w:t>O sistema deve permitir vincular múltiplos usuários (Colaboradores, Gerentes) a uma equipe.</w:t>
+      </w:r>
+    </w:p>
+    <w:p>
+      <w:pPr>
+        <w:rPr>
+          <w:rFonts w:ascii="Tahoma" w:hAnsi="Tahoma" w:cs="Tahoma"/>
+        </w:rPr>
+      </w:pPr>
+      <w:r>
+        <w:rPr>
+          <w:rFonts w:ascii="Tahoma" w:hAnsi="Tahoma" w:cs="Tahoma"/>
+        </w:rPr>
+        <w:lastRenderedPageBreak/>
+        <w:t>2.5. Gestão de Tarefas</w:t>
+      </w:r>
+    </w:p>
+    <w:p>
+      <w:pPr>
+        <w:rPr>
+          <w:rFonts w:ascii="Tahoma" w:hAnsi="Tahoma" w:cs="Tahoma"/>
+        </w:rPr>
+      </w:pPr>
+      <w:r>
+        <w:rPr>
+          <w:rFonts w:ascii="Tahoma" w:hAnsi="Tahoma" w:cs="Tahoma"/>
+        </w:rPr>
+        <w:t>RF-0</w:t>
+      </w:r>
+      <w:r>
+        <w:rPr>
+          <w:rFonts w:ascii="Tahoma" w:hAnsi="Tahoma" w:cs="Tahoma"/>
+        </w:rPr>
+        <w:t>07</w:t>
+      </w:r>
+      <w:r>
+        <w:rPr>
+          <w:rFonts w:ascii="Tahoma" w:hAnsi="Tahoma" w:cs="Tahoma"/>
+        </w:rPr>
+        <w:t>: Cadastro de Tarefa</w:t>
+      </w:r>
+    </w:p>
+    <w:p>
+      <w:pPr>
+        <w:rPr>
+          <w:rFonts w:ascii="Tahoma" w:hAnsi="Tahoma" w:cs="Tahoma"/>
+        </w:rPr>
+      </w:pPr>
+      <w:r>
+        <w:rPr>
+          <w:rFonts w:ascii="Tahoma" w:hAnsi="Tahoma" w:cs="Tahoma"/>
+        </w:rPr>
+        <w:t>O sistema deve permitir a criação de tarefas. Os campos obrigatórios são: Título, descrição, projeto vinculado, responsável (usuário) e datas de início e fim previstas.</w:t>
+      </w:r>
+    </w:p>
+    <w:p>
+      <w:pPr>
+        <w:rPr>
+          <w:rFonts w:ascii="Tahoma" w:hAnsi="Tahoma" w:cs="Tahoma"/>
+        </w:rPr>
+      </w:pPr>
+    </w:p>
+    <w:p>
+      <w:pPr>
+        <w:rPr>
+          <w:rFonts w:ascii="Tahoma" w:hAnsi="Tahoma" w:cs="Tahoma"/>
+        </w:rPr>
+      </w:pPr>
+      <w:r>
+        <w:rPr>
+          <w:rFonts w:ascii="Tahoma" w:hAnsi="Tahoma" w:cs="Tahoma"/>
+        </w:rPr>
+        <w:t>RF-0</w:t>
+      </w:r>
+      <w:r>
+        <w:rPr>
+          <w:rFonts w:ascii="Tahoma" w:hAnsi="Tahoma" w:cs="Tahoma"/>
+        </w:rPr>
+        <w:t>08</w:t>
+      </w:r>
+      <w:r>
+        <w:rPr>
+          <w:rFonts w:ascii="Tahoma" w:hAnsi="Tahoma" w:cs="Tahoma"/>
+        </w:rPr>
+        <w:t>: Vínculo de Tarefa a Projeto</w:t>
+      </w:r>
+    </w:p>
+    <w:p>
+      <w:pPr>
+        <w:rPr>
+          <w:rFonts w:ascii="Tahoma" w:hAnsi="Tahoma" w:cs="Tahoma"/>
+        </w:rPr>
+      </w:pPr>
+      <w:r>
+        <w:rPr>
+          <w:rFonts w:ascii="Tahoma" w:hAnsi="Tahoma" w:cs="Tahoma"/>
+        </w:rPr>
+        <w:t>Cada tarefa deve pertencer a um único projeto.</w:t>
+      </w:r>
+    </w:p>
+    <w:p>
+      <w:pPr>
+        <w:rPr>
+          <w:rFonts w:ascii="Tahoma" w:hAnsi="Tahoma" w:cs="Tahoma"/>
+        </w:rPr>
+      </w:pPr>
+    </w:p>
+    <w:p>
+      <w:pPr>
+        <w:rPr>
+          <w:rFonts w:ascii="Tahoma" w:hAnsi="Tahoma" w:cs="Tahoma"/>
+        </w:rPr>
+      </w:pPr>
+      <w:r>
+        <w:rPr>
+          <w:rFonts w:ascii="Tahoma" w:hAnsi="Tahoma" w:cs="Tahoma"/>
+        </w:rPr>
+        <w:t>RF-0</w:t>
+      </w:r>
+      <w:r>
+        <w:rPr>
+          <w:rFonts w:ascii="Tahoma" w:hAnsi="Tahoma" w:cs="Tahoma"/>
+        </w:rPr>
+        <w:t>09</w:t>
+      </w:r>
+      <w:r>
+        <w:rPr>
+          <w:rFonts w:ascii="Tahoma" w:hAnsi="Tahoma" w:cs="Tahoma"/>
+        </w:rPr>
+        <w:t>: Rastreamento de Tarefa</w:t>
+      </w:r>
+    </w:p>
+    <w:p>
+      <w:pPr>
+        <w:rPr>
+          <w:rFonts w:ascii="Tahoma" w:hAnsi="Tahoma" w:cs="Tahoma"/>
+        </w:rPr>
+      </w:pPr>
+      <w:r>
+        <w:rPr>
+          <w:rFonts w:ascii="Tahoma" w:hAnsi="Tahoma" w:cs="Tahoma"/>
+        </w:rPr>
+        <w:t>O status de uma tarefa deve poder ser alterado entre PENDENTE, EM EXECUÇÃO, CONCLUÍDA. O sistema deve registrar as datas reais de início e fim da tarefa quando estas ocorrerem.</w:t>
+      </w:r>
+    </w:p>
+    <w:p>
+      <w:pPr>
+        <w:rPr>
+          <w:rFonts w:ascii="Tahoma" w:hAnsi="Tahoma" w:cs="Tahoma"/>
+        </w:rPr>
+      </w:pPr>
+    </w:p>
+    <w:p>
+      <w:pPr>
+        <w:rPr>
+          <w:rFonts w:ascii="Tahoma" w:hAnsi="Tahoma" w:cs="Tahoma"/>
+        </w:rPr>
+      </w:pPr>
+      <w:r>
+        <w:rPr>
+          <w:rFonts w:ascii="Tahoma" w:hAnsi="Tahoma" w:cs="Tahoma"/>
+        </w:rPr>
+        <w:t>2.6. Relatórios e Dashboards</w:t>
+      </w:r>
+    </w:p>
+    <w:p>
+      <w:pPr>
+        <w:rPr>
+          <w:rFonts w:ascii="Tahoma" w:hAnsi="Tahoma" w:cs="Tahoma"/>
+        </w:rPr>
+      </w:pPr>
+      <w:r>
+        <w:rPr>
+          <w:rFonts w:ascii="Tahoma" w:hAnsi="Tahoma" w:cs="Tahoma"/>
+        </w:rPr>
+        <w:t>RF-0</w:t>
+      </w:r>
+      <w:r>
+        <w:rPr>
+          <w:rFonts w:ascii="Tahoma" w:hAnsi="Tahoma" w:cs="Tahoma"/>
+        </w:rPr>
+        <w:t>10</w:t>
+      </w:r>
+      <w:r>
+        <w:rPr>
+          <w:rFonts w:ascii="Tahoma" w:hAnsi="Tahoma" w:cs="Tahoma"/>
+        </w:rPr>
+        <w:t>: Relatório de Andamento dos Projetos</w:t>
+      </w:r>
+    </w:p>
+    <w:p>
+      <w:pPr>
+        <w:rPr>
+          <w:rFonts w:ascii="Tahoma" w:hAnsi="Tahoma" w:cs="Tahoma"/>
+        </w:rPr>
+      </w:pPr>
+      <w:r>
+        <w:rPr>
+          <w:rFonts w:ascii="Tahoma" w:hAnsi="Tahoma" w:cs="Tahoma"/>
+        </w:rPr>
+        <w:t>O sistema deve gerar um relatório ou exibir em um dashboard um resumo do status de todos os projetos (</w:t>
+      </w:r>
       <w:proofErr w:type="spellStart"/>
       <w:r>
         <w:rPr>
-          <w:lang w:val="en-US"/>
-        </w:rPr>
-        <w:t>Requisitos</w:t>
+          <w:rFonts w:ascii="Tahoma" w:hAnsi="Tahoma" w:cs="Tahoma"/>
+        </w:rPr>
+        <w:t>ex</w:t>
       </w:r>
       <w:proofErr w:type="spellEnd"/>
       <w:r>
         <w:rPr>
-          <w:lang w:val="en-US"/>
-        </w:rPr>
-        <w:t xml:space="preserve"> do Sistema</w:t>
-      </w:r>
-    </w:p>
-    <w:p>
-      <w:pPr>
-        <w:rPr>
-          <w:lang w:val="en-US"/>
-        </w:rPr>
-      </w:pPr>
-    </w:p>
-    <w:p>
-      <w:pPr>
-        <w:rPr>
-          <w:lang w:val="en-US"/>
-        </w:rPr>
-      </w:pPr>
-      <w:r>
-        <w:rPr>
-          <w:lang w:val="en-US"/>
-        </w:rPr>
-        <w:t xml:space="preserve">1 – </w:t>
+          <w:rFonts w:ascii="Tahoma" w:hAnsi="Tahoma" w:cs="Tahoma"/>
+        </w:rPr>
+        <w:t xml:space="preserve">: % concluído, em </w:t>
+      </w:r>
+      <w:proofErr w:type="gramStart"/>
+      <w:r>
+        <w:rPr>
+          <w:rFonts w:ascii="Tahoma" w:hAnsi="Tahoma" w:cs="Tahoma"/>
+        </w:rPr>
+        <w:t>andamento, etc.</w:t>
+      </w:r>
+      <w:proofErr w:type="gramEnd"/>
+      <w:r>
+        <w:rPr>
+          <w:rFonts w:ascii="Tahoma" w:hAnsi="Tahoma" w:cs="Tahoma"/>
+        </w:rPr>
+        <w:t>).</w:t>
+      </w:r>
+    </w:p>
+    <w:p>
+      <w:pPr>
+        <w:rPr>
+          <w:rFonts w:ascii="Tahoma" w:hAnsi="Tahoma" w:cs="Tahoma"/>
+        </w:rPr>
+      </w:pPr>
+    </w:p>
+    <w:p>
+      <w:pPr>
+        <w:rPr>
+          <w:rFonts w:ascii="Tahoma" w:hAnsi="Tahoma" w:cs="Tahoma"/>
+        </w:rPr>
+      </w:pPr>
+      <w:r>
+        <w:rPr>
+          <w:rFonts w:ascii="Tahoma" w:hAnsi="Tahoma" w:cs="Tahoma"/>
+        </w:rPr>
+        <w:t>RF-0</w:t>
+      </w:r>
+      <w:r>
+        <w:rPr>
+          <w:rFonts w:ascii="Tahoma" w:hAnsi="Tahoma" w:cs="Tahoma"/>
+        </w:rPr>
+        <w:t>11</w:t>
+      </w:r>
+      <w:r>
+        <w:rPr>
+          <w:rFonts w:ascii="Tahoma" w:hAnsi="Tahoma" w:cs="Tahoma"/>
+        </w:rPr>
+        <w:t>: Relatório de Desempenho do Colaborador</w:t>
+      </w:r>
+    </w:p>
+    <w:p>
+      <w:pPr>
+        <w:rPr>
+          <w:rFonts w:ascii="Tahoma" w:hAnsi="Tahoma" w:cs="Tahoma"/>
+        </w:rPr>
+      </w:pPr>
+      <w:r>
+        <w:rPr>
+          <w:rFonts w:ascii="Tahoma" w:hAnsi="Tahoma" w:cs="Tahoma"/>
+        </w:rPr>
+        <w:t>O sistema deve permitir a visualização do desempenho de cada colaborador, listando o total de tarefas atribuídas e o status delas (concluídas, pendentes).</w:t>
+      </w:r>
+    </w:p>
+    <w:p>
+      <w:pPr>
+        <w:rPr>
+          <w:rFonts w:ascii="Tahoma" w:hAnsi="Tahoma" w:cs="Tahoma"/>
+        </w:rPr>
+      </w:pPr>
+    </w:p>
+    <w:p>
+      <w:pPr>
+        <w:rPr>
+          <w:rFonts w:ascii="Tahoma" w:hAnsi="Tahoma" w:cs="Tahoma"/>
+        </w:rPr>
+      </w:pPr>
+      <w:r>
+        <w:rPr>
+          <w:rFonts w:ascii="Tahoma" w:hAnsi="Tahoma" w:cs="Tahoma"/>
+        </w:rPr>
+        <w:t>RF-0</w:t>
+      </w:r>
+      <w:r>
+        <w:rPr>
+          <w:rFonts w:ascii="Tahoma" w:hAnsi="Tahoma" w:cs="Tahoma"/>
+        </w:rPr>
+        <w:t>12</w:t>
+      </w:r>
+      <w:r>
+        <w:rPr>
+          <w:rFonts w:ascii="Tahoma" w:hAnsi="Tahoma" w:cs="Tahoma"/>
+        </w:rPr>
+        <w:t>: Relatório de Projetos com Risco de Atraso</w:t>
+      </w:r>
+    </w:p>
+    <w:p>
+      <w:pPr>
+        <w:rPr>
+          <w:rFonts w:ascii="Tahoma" w:hAnsi="Tahoma" w:cs="Tahoma"/>
+        </w:rPr>
+      </w:pPr>
+      <w:r>
+        <w:rPr>
+          <w:rFonts w:ascii="Tahoma" w:hAnsi="Tahoma" w:cs="Tahoma"/>
+        </w:rPr>
+        <w:t>O sistema deve ser capaz de identificar e listar todos os projetos cujo status seja EM ANDAMENTO e cuja data atual seja posterior à data de término prevista.</w:t>
+      </w:r>
+    </w:p>
+    <w:p>
+      <w:pPr>
+        <w:rPr>
+          <w:rFonts w:ascii="Tahoma" w:hAnsi="Tahoma" w:cs="Tahoma"/>
+        </w:rPr>
+      </w:pPr>
+    </w:p>
+    <w:p>
+      <w:pPr>
+        <w:rPr>
+          <w:rFonts w:ascii="Tahoma" w:hAnsi="Tahoma" w:cs="Tahoma"/>
+        </w:rPr>
+      </w:pPr>
+      <w:r>
+        <w:rPr>
+          <w:rFonts w:ascii="Tahoma" w:hAnsi="Tahoma" w:cs="Tahoma"/>
+        </w:rPr>
+        <w:t>3. Requisitos Não-Funcionais (RNF)</w:t>
+      </w:r>
+    </w:p>
+    <w:p>
+      <w:pPr>
+        <w:rPr>
+          <w:rFonts w:ascii="Tahoma" w:hAnsi="Tahoma" w:cs="Tahoma"/>
+        </w:rPr>
+      </w:pPr>
+    </w:p>
+    <w:p>
+      <w:pPr>
+        <w:rPr>
+          <w:rFonts w:ascii="Tahoma" w:hAnsi="Tahoma" w:cs="Tahoma"/>
+        </w:rPr>
+      </w:pPr>
+      <w:r>
+        <w:rPr>
+          <w:rFonts w:ascii="Tahoma" w:hAnsi="Tahoma" w:cs="Tahoma"/>
+        </w:rPr>
+        <w:t>RNF-001: Usabilidade</w:t>
+      </w:r>
+    </w:p>
+    <w:p>
+      <w:pPr>
+        <w:rPr>
+          <w:rFonts w:ascii="Tahoma" w:hAnsi="Tahoma" w:cs="Tahoma"/>
+        </w:rPr>
+      </w:pPr>
+      <w:r>
+        <w:rPr>
+          <w:rFonts w:ascii="Tahoma" w:hAnsi="Tahoma" w:cs="Tahoma"/>
+        </w:rPr>
+        <w:lastRenderedPageBreak/>
+        <w:t>A interface do sistema deve ser amigável, intuitiva e responsiva, permitindo fácil navegação e operações de cadastro, edição e visualização de dados.</w:t>
+      </w:r>
+    </w:p>
+    <w:p>
+      <w:pPr>
+        <w:rPr>
+          <w:rFonts w:ascii="Tahoma" w:hAnsi="Tahoma" w:cs="Tahoma"/>
+        </w:rPr>
+      </w:pPr>
+    </w:p>
+    <w:p>
+      <w:pPr>
+        <w:rPr>
+          <w:rFonts w:ascii="Tahoma" w:hAnsi="Tahoma" w:cs="Tahoma"/>
+        </w:rPr>
+      </w:pPr>
+      <w:r>
+        <w:rPr>
+          <w:rFonts w:ascii="Tahoma" w:hAnsi="Tahoma" w:cs="Tahoma"/>
+        </w:rPr>
+        <w:t>RNF-002: Segurança</w:t>
+      </w:r>
+    </w:p>
+    <w:p>
+      <w:pPr>
+        <w:rPr>
+          <w:rFonts w:ascii="Tahoma" w:hAnsi="Tahoma" w:cs="Tahoma"/>
+        </w:rPr>
+      </w:pPr>
+      <w:r>
+        <w:rPr>
+          <w:rFonts w:ascii="Tahoma" w:hAnsi="Tahoma" w:cs="Tahoma"/>
+        </w:rPr>
+        <w:t>As senhas dos usuários devem ser armazenadas no banco de dados de forma criptografada (</w:t>
       </w:r>
       <w:proofErr w:type="spellStart"/>
       <w:r>
         <w:rPr>
-          <w:lang w:val="en-US"/>
-        </w:rPr>
-        <w:t>Cadastro</w:t>
+          <w:rFonts w:ascii="Tahoma" w:hAnsi="Tahoma" w:cs="Tahoma"/>
+        </w:rPr>
+        <w:t>hash</w:t>
       </w:r>
       <w:proofErr w:type="spellEnd"/>
       <w:r>
         <w:rPr>
-          <w:lang w:val="en-US"/>
-        </w:rPr>
-        <w:t xml:space="preserve"> de </w:t>
+          <w:rFonts w:ascii="Tahoma" w:hAnsi="Tahoma" w:cs="Tahoma"/>
+        </w:rPr>
+        <w:t>). O acesso às funcionalidades do sistema deve ser restrito com base no perfil do usuário logado (Controle de Acesso Baseado em Papel - RBAC).</w:t>
+      </w:r>
+    </w:p>
+    <w:p>
+      <w:pPr>
+        <w:rPr>
+          <w:rFonts w:ascii="Tahoma" w:hAnsi="Tahoma" w:cs="Tahoma"/>
+        </w:rPr>
+      </w:pPr>
+    </w:p>
+    <w:p>
+      <w:pPr>
+        <w:rPr>
+          <w:rFonts w:ascii="Tahoma" w:hAnsi="Tahoma" w:cs="Tahoma"/>
+        </w:rPr>
+      </w:pPr>
+      <w:r>
+        <w:rPr>
+          <w:rFonts w:ascii="Tahoma" w:hAnsi="Tahoma" w:cs="Tahoma"/>
+        </w:rPr>
+        <w:t>RNF-003: Desempenho</w:t>
+      </w:r>
+    </w:p>
+    <w:p>
+      <w:pPr>
+        <w:rPr>
+          <w:rFonts w:ascii="Tahoma" w:hAnsi="Tahoma" w:cs="Tahoma"/>
+        </w:rPr>
+      </w:pPr>
+      <w:r>
+        <w:rPr>
+          <w:rFonts w:ascii="Tahoma" w:hAnsi="Tahoma" w:cs="Tahoma"/>
+        </w:rPr>
+        <w:t>O sistema deve ter um tempo de resposta inferior a 2 segundos para as operações de consulta e listagem mais comuns.</w:t>
+      </w:r>
+    </w:p>
+    <w:p>
+      <w:pPr>
+        <w:rPr>
+          <w:rFonts w:ascii="Tahoma" w:hAnsi="Tahoma" w:cs="Tahoma"/>
+        </w:rPr>
+      </w:pPr>
+    </w:p>
+    <w:p>
+      <w:pPr>
+        <w:rPr>
+          <w:rFonts w:ascii="Tahoma" w:hAnsi="Tahoma" w:cs="Tahoma"/>
+        </w:rPr>
+      </w:pPr>
+      <w:r>
+        <w:rPr>
+          <w:rFonts w:ascii="Tahoma" w:hAnsi="Tahoma" w:cs="Tahoma"/>
+        </w:rPr>
+        <w:t>RNF-004: Confiabilidade</w:t>
+      </w:r>
+    </w:p>
+    <w:p>
+      <w:pPr>
+        <w:rPr>
+          <w:rFonts w:ascii="Tahoma" w:hAnsi="Tahoma" w:cs="Tahoma"/>
+        </w:rPr>
+      </w:pPr>
+      <w:r>
+        <w:rPr>
+          <w:rFonts w:ascii="Tahoma" w:hAnsi="Tahoma" w:cs="Tahoma"/>
+        </w:rPr>
+        <w:t>O sistema deve garantir a integridade dos dados, prevenindo a perda de informações através de transações de banco de dados seguras.</w:t>
+      </w:r>
+    </w:p>
+    <w:p>
+      <w:pPr>
+        <w:rPr>
+          <w:rFonts w:ascii="Tahoma" w:hAnsi="Tahoma" w:cs="Tahoma"/>
+        </w:rPr>
+      </w:pPr>
+    </w:p>
+    <w:p>
+      <w:pPr>
+        <w:rPr>
+          <w:rFonts w:ascii="Tahoma" w:hAnsi="Tahoma" w:cs="Tahoma"/>
+        </w:rPr>
+      </w:pPr>
+      <w:r>
+        <w:rPr>
+          <w:rFonts w:ascii="Tahoma" w:hAnsi="Tahoma" w:cs="Tahoma"/>
+        </w:rPr>
+        <w:t>RNF-005: Tecnologia</w:t>
+      </w:r>
+    </w:p>
+    <w:p>
+      <w:pPr>
+        <w:rPr>
+          <w:rFonts w:ascii="Tahoma" w:hAnsi="Tahoma" w:cs="Tahoma"/>
+        </w:rPr>
+      </w:pPr>
+      <w:r>
+        <w:rPr>
+          <w:rFonts w:ascii="Tahoma" w:hAnsi="Tahoma" w:cs="Tahoma"/>
+        </w:rPr>
+        <w:t xml:space="preserve">O </w:t>
       </w:r>
       <w:proofErr w:type="spellStart"/>
       <w:r>
         <w:rPr>
-          <w:lang w:val="en-US"/>
-        </w:rPr>
-        <w:t>Usuário</w:t>
+          <w:rFonts w:ascii="Tahoma" w:hAnsi="Tahoma" w:cs="Tahoma"/>
+        </w:rPr>
+        <w:t>back-end</w:t>
       </w:r>
       <w:proofErr w:type="spellEnd"/>
-    </w:p>
-    <w:p>
-      <w:pPr>
-        <w:rPr>
-          <w:lang w:val="en-US"/>
-        </w:rPr>
-      </w:pPr>
-    </w:p>
-    <w:p>
-      <w:pPr>
-        <w:rPr>
-          <w:lang w:val="en-US"/>
+      <w:r>
+        <w:rPr>
+          <w:rFonts w:ascii="Tahoma" w:hAnsi="Tahoma" w:cs="Tahoma"/>
+        </w:rPr>
+        <w:t xml:space="preserve"> do sistema deve ser desenvolvido em Java utilizando o framework Spring Boot. O banco de dados deve ser relacional (MySQL).</w:t>
+      </w:r>
+    </w:p>
+    <w:p>
+      <w:pPr>
+        <w:rPr>
+          <w:rFonts w:ascii="Tahoma" w:hAnsi="Tahoma" w:cs="Tahoma"/>
+        </w:rPr>
+      </w:pPr>
+    </w:p>
+    <w:p>
+      <w:pPr>
+        <w:rPr>
+          <w:rFonts w:ascii="Tahoma" w:hAnsi="Tahoma" w:cs="Tahoma"/>
+        </w:rPr>
+      </w:pPr>
+      <w:r>
+        <w:rPr>
+          <w:rFonts w:ascii="Tahoma" w:hAnsi="Tahoma" w:cs="Tahoma"/>
+        </w:rPr>
+        <w:t>RNF-006: Manutenibilidade</w:t>
+      </w:r>
+    </w:p>
+    <w:p>
+      <w:pPr>
+        <w:rPr>
+          <w:rFonts w:ascii="Tahoma" w:hAnsi="Tahoma" w:cs="Tahoma"/>
+        </w:rPr>
+      </w:pPr>
+      <w:r>
+        <w:rPr>
+          <w:rFonts w:ascii="Tahoma" w:hAnsi="Tahoma" w:cs="Tahoma"/>
+        </w:rPr>
+        <w:t>O código-fonte deve ser bem estruturado, seguindo a arquitetura em camadas (Apresentação, Serviço, Persistência) para facilitar futuras manutenções e evoluções.</w:t>
+      </w:r>
+    </w:p>
+    <w:p>
+      <w:pPr>
+        <w:rPr>
+          <w:rFonts w:ascii="Tahoma" w:hAnsi="Tahoma" w:cs="Tahoma"/>
         </w:rPr>
       </w:pPr>
     </w:p>

</xml_diff>